<commit_message>
Added ManagerName. Added AddCourseButton.
</commit_message>
<xml_diff>
--- a/ProjectDocs/FinalProposal/ProjectDescription.docx
+++ b/ProjectDocs/FinalProposal/ProjectDescription.docx
@@ -94,7 +94,7 @@
           <w:sz w:val="24"/>
           <w:szCs w:val="24"/>
         </w:rPr>
-        <w:t>task m</w:t>
+        <w:t>Task M</w:t>
       </w:r>
       <w:r>
         <w:rPr>
@@ -122,7 +122,14 @@
           <w:sz w:val="24"/>
           <w:szCs w:val="24"/>
         </w:rPr>
-        <w:t xml:space="preserve"> This Task Manager is designed specifically for college students by providing an easy-to-use environment for building and maintaining a task list for different </w:t>
+        <w:t xml:space="preserve"> This Task M</w:t>
+      </w:r>
+      <w:r>
+        <w:rPr>
+          <w:sz w:val="24"/>
+          <w:szCs w:val="24"/>
+        </w:rPr>
+        <w:t xml:space="preserve">anager is designed specifically for college students by providing an easy-to-use environment for building and maintaining a task list for different </w:t>
       </w:r>
       <w:r>
         <w:rPr>
@@ -286,49 +293,21 @@
           <w:sz w:val="24"/>
           <w:szCs w:val="24"/>
         </w:rPr>
-        <w:t xml:space="preserve"> user will be prompted to provide their name in order to make the environment feel more personal by adding the</w:t>
-      </w:r>
-      <w:r>
-        <w:rPr>
-          <w:sz w:val="24"/>
-          <w:szCs w:val="24"/>
-        </w:rPr>
-        <w:t xml:space="preserve"> previously</w:t>
-      </w:r>
-      <w:r>
-        <w:rPr>
-          <w:sz w:val="24"/>
-          <w:szCs w:val="24"/>
-        </w:rPr>
-        <w:t xml:space="preserve"> </w:t>
-      </w:r>
-      <w:r>
-        <w:rPr>
-          <w:sz w:val="24"/>
-          <w:szCs w:val="24"/>
-        </w:rPr>
-        <w:t>captured</w:t>
-      </w:r>
-      <w:r>
-        <w:rPr>
-          <w:sz w:val="24"/>
-          <w:szCs w:val="24"/>
-        </w:rPr>
-        <w:t xml:space="preserve"> name to </w:t>
-      </w:r>
-      <w:r>
-        <w:rPr>
-          <w:sz w:val="24"/>
-          <w:szCs w:val="24"/>
-        </w:rPr>
-        <w:t>the title</w:t>
-      </w:r>
-      <w:r>
-        <w:rPr>
-          <w:sz w:val="24"/>
-          <w:szCs w:val="24"/>
-        </w:rPr>
-        <w:t xml:space="preserve">. The second component </w:t>
+        <w:t xml:space="preserve"> user will be prompted to provide their name </w:t>
+      </w:r>
+      <w:r>
+        <w:rPr>
+          <w:sz w:val="24"/>
+          <w:szCs w:val="24"/>
+        </w:rPr>
+        <w:t xml:space="preserve">which will then be added to the title. </w:t>
+      </w:r>
+      <w:r>
+        <w:rPr>
+          <w:sz w:val="24"/>
+          <w:szCs w:val="24"/>
+        </w:rPr>
+        <w:t xml:space="preserve">The second component </w:t>
       </w:r>
       <w:r>
         <w:rPr>
@@ -438,21 +417,366 @@
           <w:szCs w:val="24"/>
         </w:rPr>
       </w:pPr>
+      <w:r>
+        <w:rPr>
+          <w:sz w:val="24"/>
+          <w:szCs w:val="24"/>
+        </w:rPr>
+        <w:t>This newly created course</w:t>
+      </w:r>
+      <w:r>
+        <w:rPr>
+          <w:sz w:val="24"/>
+          <w:szCs w:val="24"/>
+        </w:rPr>
+        <w:t xml:space="preserve"> specific</w:t>
+      </w:r>
+      <w:r>
+        <w:rPr>
+          <w:sz w:val="24"/>
+          <w:szCs w:val="24"/>
+        </w:rPr>
+        <w:t xml:space="preserve"> task list will be </w:t>
+      </w:r>
+      <w:r>
+        <w:rPr>
+          <w:sz w:val="24"/>
+          <w:szCs w:val="24"/>
+        </w:rPr>
+        <w:t>composed</w:t>
+      </w:r>
+      <w:r>
+        <w:rPr>
+          <w:sz w:val="24"/>
+          <w:szCs w:val="24"/>
+        </w:rPr>
+        <w:t xml:space="preserve"> of</w:t>
+      </w:r>
+      <w:r>
+        <w:rPr>
+          <w:sz w:val="24"/>
+          <w:szCs w:val="24"/>
+        </w:rPr>
+        <w:t xml:space="preserve"> a title,</w:t>
+      </w:r>
+      <w:r>
+        <w:rPr>
+          <w:sz w:val="24"/>
+          <w:szCs w:val="24"/>
+        </w:rPr>
+        <w:t xml:space="preserve"> tasks</w:t>
+      </w:r>
+      <w:r>
+        <w:rPr>
+          <w:sz w:val="24"/>
+          <w:szCs w:val="24"/>
+        </w:rPr>
+        <w:t>,</w:t>
+      </w:r>
+      <w:r>
+        <w:rPr>
+          <w:sz w:val="24"/>
+          <w:szCs w:val="24"/>
+        </w:rPr>
+        <w:t xml:space="preserve"> and subtasks which</w:t>
+      </w:r>
+      <w:r>
+        <w:rPr>
+          <w:sz w:val="24"/>
+          <w:szCs w:val="24"/>
+        </w:rPr>
+        <w:t xml:space="preserve"> will be</w:t>
+      </w:r>
+      <w:r>
+        <w:rPr>
+          <w:sz w:val="24"/>
+          <w:szCs w:val="24"/>
+        </w:rPr>
+        <w:t xml:space="preserve"> managed</w:t>
+      </w:r>
+      <w:r>
+        <w:rPr>
+          <w:sz w:val="24"/>
+          <w:szCs w:val="24"/>
+        </w:rPr>
+        <w:t xml:space="preserve"> </w:t>
+      </w:r>
+      <w:r>
+        <w:rPr>
+          <w:sz w:val="24"/>
+          <w:szCs w:val="24"/>
+        </w:rPr>
+        <w:t xml:space="preserve">much </w:t>
+      </w:r>
+      <w:r>
+        <w:rPr>
+          <w:sz w:val="24"/>
+          <w:szCs w:val="24"/>
+        </w:rPr>
+        <w:t>like the initial window</w:t>
+      </w:r>
+      <w:r>
+        <w:rPr>
+          <w:sz w:val="24"/>
+          <w:szCs w:val="24"/>
+        </w:rPr>
+        <w:t xml:space="preserve">. </w:t>
+      </w:r>
+      <w:r>
+        <w:rPr>
+          <w:sz w:val="24"/>
+          <w:szCs w:val="24"/>
+        </w:rPr>
+        <w:t xml:space="preserve">After the title of the panel is specified, a user may add tasks by interacting with the same friendly green add button. When a </w:t>
+      </w:r>
+      <w:r>
+        <w:rPr>
+          <w:sz w:val="24"/>
+          <w:szCs w:val="24"/>
+        </w:rPr>
+        <w:t xml:space="preserve">new </w:t>
+      </w:r>
+      <w:r>
+        <w:rPr>
+          <w:sz w:val="24"/>
+          <w:szCs w:val="24"/>
+        </w:rPr>
+        <w:t xml:space="preserve">task is </w:t>
+      </w:r>
+      <w:r>
+        <w:rPr>
+          <w:sz w:val="24"/>
+          <w:szCs w:val="24"/>
+        </w:rPr>
+        <w:lastRenderedPageBreak/>
+        <w:t xml:space="preserve">created though, </w:t>
+      </w:r>
+      <w:r>
+        <w:rPr>
+          <w:sz w:val="24"/>
+          <w:szCs w:val="24"/>
+        </w:rPr>
+        <w:t>there will be a check box that appears to the left of the task</w:t>
+      </w:r>
+      <w:r>
+        <w:rPr>
+          <w:sz w:val="24"/>
+          <w:szCs w:val="24"/>
+        </w:rPr>
+        <w:t xml:space="preserve"> which will represent the status of a task. An uncheck</w:t>
+      </w:r>
+      <w:r>
+        <w:rPr>
+          <w:sz w:val="24"/>
+          <w:szCs w:val="24"/>
+        </w:rPr>
+        <w:t>ed</w:t>
+      </w:r>
+      <w:r>
+        <w:rPr>
+          <w:sz w:val="24"/>
+          <w:szCs w:val="24"/>
+        </w:rPr>
+        <w:t xml:space="preserve"> box will represent an </w:t>
+      </w:r>
+      <w:r>
+        <w:rPr>
+          <w:sz w:val="24"/>
+          <w:szCs w:val="24"/>
+        </w:rPr>
+        <w:t>uncompleted</w:t>
+      </w:r>
+      <w:r>
+        <w:rPr>
+          <w:sz w:val="24"/>
+          <w:szCs w:val="24"/>
+        </w:rPr>
+        <w:t xml:space="preserve"> task, and </w:t>
+      </w:r>
+      <w:r>
+        <w:rPr>
+          <w:sz w:val="24"/>
+          <w:szCs w:val="24"/>
+        </w:rPr>
+        <w:t xml:space="preserve">a completed task </w:t>
+      </w:r>
+      <w:r>
+        <w:rPr>
+          <w:sz w:val="24"/>
+          <w:szCs w:val="24"/>
+        </w:rPr>
+        <w:t>when checked. A</w:t>
+      </w:r>
+      <w:r>
+        <w:rPr>
+          <w:sz w:val="24"/>
+          <w:szCs w:val="24"/>
+        </w:rPr>
+        <w:t>long with</w:t>
+      </w:r>
+      <w:r>
+        <w:rPr>
+          <w:sz w:val="24"/>
+          <w:szCs w:val="24"/>
+        </w:rPr>
+        <w:t xml:space="preserve"> th</w:t>
+      </w:r>
+      <w:r>
+        <w:rPr>
+          <w:sz w:val="24"/>
+          <w:szCs w:val="24"/>
+        </w:rPr>
+        <w:t>e status box</w:t>
+      </w:r>
+      <w:r>
+        <w:rPr>
+          <w:sz w:val="24"/>
+          <w:szCs w:val="24"/>
+        </w:rPr>
+        <w:t>, a</w:t>
+      </w:r>
+      <w:r>
+        <w:rPr>
+          <w:sz w:val="24"/>
+          <w:szCs w:val="24"/>
+        </w:rPr>
+        <w:t xml:space="preserve"> blue addition button </w:t>
+      </w:r>
+      <w:r>
+        <w:rPr>
+          <w:sz w:val="24"/>
+          <w:szCs w:val="24"/>
+        </w:rPr>
+        <w:t>will</w:t>
+      </w:r>
+      <w:r>
+        <w:rPr>
+          <w:sz w:val="24"/>
+          <w:szCs w:val="24"/>
+        </w:rPr>
+        <w:t xml:space="preserve"> also</w:t>
+      </w:r>
+      <w:r>
+        <w:rPr>
+          <w:sz w:val="24"/>
+          <w:szCs w:val="24"/>
+        </w:rPr>
+        <w:t xml:space="preserve"> be</w:t>
+      </w:r>
+      <w:r>
+        <w:rPr>
+          <w:sz w:val="24"/>
+          <w:szCs w:val="24"/>
+        </w:rPr>
+        <w:t xml:space="preserve"> </w:t>
+      </w:r>
+      <w:r>
+        <w:rPr>
+          <w:sz w:val="24"/>
+          <w:szCs w:val="24"/>
+        </w:rPr>
+        <w:t>introduced to the us</w:t>
+      </w:r>
+      <w:r>
+        <w:rPr>
+          <w:sz w:val="24"/>
+          <w:szCs w:val="24"/>
+        </w:rPr>
+        <w:t>er</w:t>
+      </w:r>
+      <w:r>
+        <w:rPr>
+          <w:sz w:val="24"/>
+          <w:szCs w:val="24"/>
+        </w:rPr>
+        <w:t xml:space="preserve"> that will be displayed to</w:t>
+      </w:r>
+      <w:r>
+        <w:rPr>
+          <w:sz w:val="24"/>
+          <w:szCs w:val="24"/>
+        </w:rPr>
+        <w:t xml:space="preserve"> the right side of the familiar</w:t>
+      </w:r>
+      <w:r>
+        <w:rPr>
+          <w:sz w:val="24"/>
+          <w:szCs w:val="24"/>
+        </w:rPr>
+        <w:t xml:space="preserve"> green </w:t>
+      </w:r>
+      <w:r>
+        <w:rPr>
+          <w:sz w:val="24"/>
+          <w:szCs w:val="24"/>
+        </w:rPr>
+        <w:t xml:space="preserve">add </w:t>
+      </w:r>
+      <w:r>
+        <w:rPr>
+          <w:sz w:val="24"/>
+          <w:szCs w:val="24"/>
+        </w:rPr>
+        <w:t>button</w:t>
+      </w:r>
+      <w:r>
+        <w:rPr>
+          <w:sz w:val="24"/>
+          <w:szCs w:val="24"/>
+        </w:rPr>
+        <w:t xml:space="preserve">. The blue add button will create a new subtask </w:t>
+      </w:r>
+      <w:r>
+        <w:rPr>
+          <w:sz w:val="24"/>
+          <w:szCs w:val="24"/>
+        </w:rPr>
+        <w:t xml:space="preserve">for </w:t>
+      </w:r>
+      <w:r>
+        <w:rPr>
+          <w:sz w:val="24"/>
+          <w:szCs w:val="24"/>
+        </w:rPr>
+        <w:t>the task a user specifies.</w:t>
+      </w:r>
     </w:p>
     <w:p>
       <w:pPr>
         <w:spacing w:line="480" w:lineRule="auto"/>
-        <w:ind w:firstLine="360"/>
-        <w:rPr>
-          <w:sz w:val="24"/>
-          <w:szCs w:val="24"/>
-        </w:rPr>
-      </w:pPr>
+        <w:ind w:firstLine="720"/>
+        <w:rPr>
+          <w:sz w:val="24"/>
+          <w:szCs w:val="24"/>
+        </w:rPr>
+      </w:pPr>
+      <w:r>
+        <w:rPr>
+          <w:sz w:val="24"/>
+          <w:szCs w:val="24"/>
+        </w:rPr>
+        <w:t>I</w:t>
+      </w:r>
+      <w:r>
+        <w:rPr>
+          <w:sz w:val="24"/>
+          <w:szCs w:val="24"/>
+        </w:rPr>
+        <w:t xml:space="preserve">n order to complete the idea of </w:t>
+      </w:r>
+      <w:r>
+        <w:rPr>
+          <w:sz w:val="24"/>
+          <w:szCs w:val="24"/>
+        </w:rPr>
+        <w:t>managing tasks, this task manager provides the user with the option of editing and deleting tasks when so desired by making all text in the list clickable. When selected by the mouse, a small array of two elements will appear on the right side of the text. This array will be compiled of a small pencil conveying the idea of being able to edit the text of the task, and secondly a small trash which will delete a task from the list.</w:t>
+      </w:r>
+      <w:bookmarkStart w:id="0" w:name="_GoBack"/>
+      <w:bookmarkEnd w:id="0"/>
     </w:p>
     <w:p>
       <w:pPr>
         <w:spacing w:line="480" w:lineRule="auto"/>
-        <w:jc w:val="both"/>
         <w:rPr>
           <w:b/>
           <w:i/>
@@ -467,303 +791,8 @@
           <w:sz w:val="24"/>
           <w:szCs w:val="24"/>
         </w:rPr>
-        <w:lastRenderedPageBreak/>
-        <w:t>Additional Features</w:t>
-      </w:r>
-    </w:p>
-    <w:p>
-      <w:pPr>
-        <w:spacing w:line="480" w:lineRule="auto"/>
-        <w:ind w:firstLine="360"/>
-        <w:rPr>
-          <w:sz w:val="24"/>
-          <w:szCs w:val="24"/>
-        </w:rPr>
-      </w:pPr>
-      <w:r>
-        <w:rPr>
-          <w:sz w:val="24"/>
-          <w:szCs w:val="24"/>
-        </w:rPr>
-        <w:t>This newly created course</w:t>
-      </w:r>
-      <w:r>
-        <w:rPr>
-          <w:sz w:val="24"/>
-          <w:szCs w:val="24"/>
-        </w:rPr>
-        <w:t xml:space="preserve"> specific</w:t>
-      </w:r>
-      <w:r>
-        <w:rPr>
-          <w:sz w:val="24"/>
-          <w:szCs w:val="24"/>
-        </w:rPr>
-        <w:t xml:space="preserve"> task list will be </w:t>
-      </w:r>
-      <w:r>
-        <w:rPr>
-          <w:sz w:val="24"/>
-          <w:szCs w:val="24"/>
-        </w:rPr>
-        <w:t>composed</w:t>
-      </w:r>
-      <w:r>
-        <w:rPr>
-          <w:sz w:val="24"/>
-          <w:szCs w:val="24"/>
-        </w:rPr>
-        <w:t xml:space="preserve"> of</w:t>
-      </w:r>
-      <w:r>
-        <w:rPr>
-          <w:sz w:val="24"/>
-          <w:szCs w:val="24"/>
-        </w:rPr>
-        <w:t xml:space="preserve"> a title,</w:t>
-      </w:r>
-      <w:r>
-        <w:rPr>
-          <w:sz w:val="24"/>
-          <w:szCs w:val="24"/>
-        </w:rPr>
-        <w:t xml:space="preserve"> tasks</w:t>
-      </w:r>
-      <w:r>
-        <w:rPr>
-          <w:sz w:val="24"/>
-          <w:szCs w:val="24"/>
-        </w:rPr>
-        <w:t>,</w:t>
-      </w:r>
-      <w:r>
-        <w:rPr>
-          <w:sz w:val="24"/>
-          <w:szCs w:val="24"/>
-        </w:rPr>
-        <w:t xml:space="preserve"> and subtasks which</w:t>
-      </w:r>
-      <w:r>
-        <w:rPr>
-          <w:sz w:val="24"/>
-          <w:szCs w:val="24"/>
-        </w:rPr>
-        <w:t xml:space="preserve"> will be</w:t>
-      </w:r>
-      <w:r>
-        <w:rPr>
-          <w:sz w:val="24"/>
-          <w:szCs w:val="24"/>
-        </w:rPr>
-        <w:t xml:space="preserve"> managed</w:t>
-      </w:r>
-      <w:r>
-        <w:rPr>
-          <w:sz w:val="24"/>
-          <w:szCs w:val="24"/>
-        </w:rPr>
-        <w:t xml:space="preserve"> </w:t>
-      </w:r>
-      <w:r>
-        <w:rPr>
-          <w:sz w:val="24"/>
-          <w:szCs w:val="24"/>
-        </w:rPr>
-        <w:t xml:space="preserve">much </w:t>
-      </w:r>
-      <w:r>
-        <w:rPr>
-          <w:sz w:val="24"/>
-          <w:szCs w:val="24"/>
-        </w:rPr>
-        <w:t>like the initial window</w:t>
-      </w:r>
-      <w:r>
-        <w:rPr>
-          <w:sz w:val="24"/>
-          <w:szCs w:val="24"/>
-        </w:rPr>
-        <w:t xml:space="preserve">. </w:t>
-      </w:r>
-      <w:r>
-        <w:rPr>
-          <w:sz w:val="24"/>
-          <w:szCs w:val="24"/>
-        </w:rPr>
-        <w:t xml:space="preserve">After the title of the panel is specified, a user may add tasks by interacting with the same friendly green add button. When a </w:t>
-      </w:r>
-      <w:r>
-        <w:rPr>
-          <w:sz w:val="24"/>
-          <w:szCs w:val="24"/>
-        </w:rPr>
-        <w:t xml:space="preserve">new </w:t>
-      </w:r>
-      <w:r>
-        <w:rPr>
-          <w:sz w:val="24"/>
-          <w:szCs w:val="24"/>
-        </w:rPr>
-        <w:t xml:space="preserve">task is created though, </w:t>
-      </w:r>
-      <w:r>
-        <w:rPr>
-          <w:sz w:val="24"/>
-          <w:szCs w:val="24"/>
-        </w:rPr>
-        <w:t>there will be a check box that appears to the left of the task</w:t>
-      </w:r>
-      <w:r>
-        <w:rPr>
-          <w:sz w:val="24"/>
-          <w:szCs w:val="24"/>
-        </w:rPr>
-        <w:t xml:space="preserve"> which will represent the status of a task. An uncheck box will represent an open task, and close when checked. A</w:t>
-      </w:r>
-      <w:r>
-        <w:rPr>
-          <w:sz w:val="24"/>
-          <w:szCs w:val="24"/>
-        </w:rPr>
-        <w:t>long with</w:t>
-      </w:r>
-      <w:r>
-        <w:rPr>
-          <w:sz w:val="24"/>
-          <w:szCs w:val="24"/>
-        </w:rPr>
-        <w:t xml:space="preserve"> this new component, a</w:t>
-      </w:r>
-      <w:r>
-        <w:rPr>
-          <w:sz w:val="24"/>
-          <w:szCs w:val="24"/>
-        </w:rPr>
-        <w:t xml:space="preserve"> blue addition button </w:t>
-      </w:r>
-      <w:r>
-        <w:rPr>
-          <w:sz w:val="24"/>
-          <w:szCs w:val="24"/>
-        </w:rPr>
-        <w:t>will</w:t>
-      </w:r>
-      <w:r>
-        <w:rPr>
-          <w:sz w:val="24"/>
-          <w:szCs w:val="24"/>
-        </w:rPr>
-        <w:t xml:space="preserve"> also</w:t>
-      </w:r>
-      <w:r>
-        <w:rPr>
-          <w:sz w:val="24"/>
-          <w:szCs w:val="24"/>
-        </w:rPr>
-        <w:t xml:space="preserve"> be</w:t>
-      </w:r>
-      <w:r>
-        <w:rPr>
-          <w:sz w:val="24"/>
-          <w:szCs w:val="24"/>
-        </w:rPr>
-        <w:t xml:space="preserve"> that will be</w:t>
-      </w:r>
-      <w:r>
-        <w:rPr>
-          <w:sz w:val="24"/>
-          <w:szCs w:val="24"/>
-        </w:rPr>
-        <w:t xml:space="preserve"> introduced to the user side that will be displayed to</w:t>
-      </w:r>
-      <w:r>
-        <w:rPr>
-          <w:sz w:val="24"/>
-          <w:szCs w:val="24"/>
-        </w:rPr>
-        <w:t xml:space="preserve"> the right side of the familiar</w:t>
-      </w:r>
-      <w:r>
-        <w:rPr>
-          <w:sz w:val="24"/>
-          <w:szCs w:val="24"/>
-        </w:rPr>
-        <w:t xml:space="preserve"> green </w:t>
-      </w:r>
-      <w:r>
-        <w:rPr>
-          <w:sz w:val="24"/>
-          <w:szCs w:val="24"/>
-        </w:rPr>
-        <w:t xml:space="preserve">add </w:t>
-      </w:r>
-      <w:r>
-        <w:rPr>
-          <w:sz w:val="24"/>
-          <w:szCs w:val="24"/>
-        </w:rPr>
-        <w:t>button</w:t>
-      </w:r>
-      <w:r>
-        <w:rPr>
-          <w:sz w:val="24"/>
-          <w:szCs w:val="24"/>
-        </w:rPr>
-        <w:t>. The blue add button will create a new subtask the task a user specifies.</w:t>
-      </w:r>
-    </w:p>
-    <w:p>
-      <w:pPr>
-        <w:spacing w:line="480" w:lineRule="auto"/>
-        <w:ind w:firstLine="720"/>
-        <w:rPr>
-          <w:sz w:val="24"/>
-          <w:szCs w:val="24"/>
-        </w:rPr>
-      </w:pPr>
-      <w:r>
-        <w:rPr>
-          <w:sz w:val="24"/>
-          <w:szCs w:val="24"/>
-        </w:rPr>
-        <w:t>I</w:t>
-      </w:r>
-      <w:r>
-        <w:rPr>
-          <w:sz w:val="24"/>
-          <w:szCs w:val="24"/>
-        </w:rPr>
-        <w:t xml:space="preserve">n order to complete the idea of </w:t>
-      </w:r>
-      <w:r>
-        <w:rPr>
-          <w:sz w:val="24"/>
-          <w:szCs w:val="24"/>
-        </w:rPr>
-        <w:t>managing tasks, this task manager provides the user with the option of editing and deleting tasks when so desired by making all text in the list clickable. When selected by the mouse, a small array of two elements will appear on the right side of the text. This array will be compiled of a small pencil conveying the idea of being able to edit the text of the task, and secondly a small trash which will delete a task from the list.</w:t>
-      </w:r>
-    </w:p>
-    <w:p>
-      <w:pPr>
-        <w:spacing w:line="480" w:lineRule="auto"/>
-        <w:rPr>
-          <w:b/>
-          <w:i/>
-          <w:sz w:val="24"/>
-          <w:szCs w:val="24"/>
-        </w:rPr>
-      </w:pPr>
-      <w:r>
-        <w:rPr>
-          <w:b/>
-          <w:i/>
-          <w:sz w:val="24"/>
-          <w:szCs w:val="24"/>
-        </w:rPr>
         <w:t>Data Design</w:t>
       </w:r>
-      <w:bookmarkStart w:id="0" w:name="_GoBack"/>
-      <w:bookmarkEnd w:id="0"/>
     </w:p>
     <w:sectPr>
       <w:pgSz w:w="12240" w:h="15840"/>

</xml_diff>